<commit_message>
UPDATE: not bad style now
</commit_message>
<xml_diff>
--- a/sem01/lab01/doc/report.docx
+++ b/sem01/lab01/doc/report.docx
@@ -521,20 +521,7 @@
         <w:pStyle w:val="816"/>
         <w:jc w:val="center"/>
       </w:pPr>
-      <w:r>
-        <w:rPr>
-          <w:bCs/>
-          <w:sz w:val="28"/>
-          <w:szCs w:val="28"/>
-        </w:rPr>
-      </w:r>
-      <w:r>
-        <w:rPr>
-          <w:bCs/>
-          <w:sz w:val="28"/>
-          <w:szCs w:val="28"/>
-        </w:rPr>
-      </w:r>
+      <w:r/>
       <w:r/>
     </w:p>
     <w:p>
@@ -542,46 +529,15 @@
         <w:pStyle w:val="816"/>
         <w:jc w:val="center"/>
       </w:pPr>
-      <w:r>
-        <w:rPr>
-          <w:b/>
-          <w:bCs/>
-          <w:sz w:val="36"/>
-          <w:szCs w:val="28"/>
-          <w:u w:val="single"/>
-        </w:rPr>
-        <w:t xml:space="preserve">ОТЧЕТ ПО </w:t>
-      </w:r>
-      <w:r>
-        <w:rPr>
-          <w:b/>
-          <w:bCs/>
-          <w:color w:val="000000" w:themeColor="text1"/>
-          <w:sz w:val="36"/>
-          <w:szCs w:val="28"/>
-          <w:u w:val="single"/>
-        </w:rPr>
-        <w:t xml:space="preserve">ПРОИЗВОДСТВЕННОЙ</w:t>
-      </w:r>
-      <w:r>
-        <w:rPr>
-          <w:b/>
-          <w:bCs/>
-          <w:sz w:val="36"/>
-          <w:szCs w:val="28"/>
-          <w:u w:val="single"/>
-        </w:rPr>
-        <w:t xml:space="preserve"> ПРАКТИКЕ</w:t>
-      </w:r>
-      <w:r>
-        <w:rPr>
-          <w:b/>
-          <w:bCs/>
-          <w:sz w:val="36"/>
-          <w:szCs w:val="28"/>
-          <w:u w:val="single"/>
-        </w:rPr>
-      </w:r>
+      <w:r/>
+      <w:r/>
+    </w:p>
+    <w:p>
+      <w:pPr>
+        <w:pStyle w:val="816"/>
+        <w:jc w:val="center"/>
+      </w:pPr>
+      <w:r/>
       <w:r/>
     </w:p>
     <w:p>
@@ -609,6 +565,103 @@
       <w:pPr>
         <w:pStyle w:val="816"/>
         <w:jc w:val="center"/>
+        <w:rPr>
+          <w:b/>
+          <w:sz w:val="36"/>
+          <w:szCs w:val="28"/>
+          <w:u w:val="single"/>
+        </w:rPr>
+      </w:pPr>
+      <w:r>
+        <w:rPr>
+          <w:b/>
+          <w:bCs/>
+          <w:sz w:val="36"/>
+          <w:szCs w:val="28"/>
+          <w:u w:val="single"/>
+        </w:rPr>
+        <w:t xml:space="preserve">ОТЧЕТ ПО ЛАБОРАТОРНОЙ РАБОТЕ №1</w:t>
+        <w:br/>
+        <w:t xml:space="preserve">по курсу «Операционные системы»</w:t>
+      </w:r>
+      <w:r/>
+    </w:p>
+    <w:p>
+      <w:pPr>
+        <w:pStyle w:val="816"/>
+        <w:jc w:val="center"/>
+      </w:pPr>
+      <w:r>
+        <w:rPr>
+          <w:b w:val="false"/>
+          <w:bCs/>
+          <w:sz w:val="28"/>
+          <w:szCs w:val="28"/>
+          <w:u w:val="none"/>
+        </w:rPr>
+        <w:br/>
+      </w:r>
+      <w:r>
+        <w:rPr>
+          <w:b w:val="false"/>
+          <w:bCs/>
+          <w:sz w:val="32"/>
+          <w:szCs w:val="28"/>
+          <w:u w:val="none"/>
+        </w:rPr>
+        <w:t xml:space="preserve">«</w:t>
+      </w:r>
+      <w:r>
+        <w:rPr>
+          <w:b w:val="false"/>
+          <w:bCs/>
+          <w:sz w:val="32"/>
+          <w:szCs w:val="28"/>
+          <w:u w:val="none"/>
+        </w:rPr>
+        <w:t xml:space="preserve">Дизассемблирование INT 8h»</w:t>
+      </w:r>
+      <w:r>
+        <w:rPr>
+          <w:b/>
+          <w:bCs/>
+          <w:sz w:val="36"/>
+          <w:szCs w:val="28"/>
+          <w:u w:val="single"/>
+        </w:rPr>
+        <w:br/>
+      </w:r>
+      <w:r/>
+      <w:r/>
+    </w:p>
+    <w:p>
+      <w:pPr>
+        <w:pStyle w:val="816"/>
+        <w:jc w:val="center"/>
+      </w:pPr>
+      <w:r/>
+      <w:r/>
+    </w:p>
+    <w:p>
+      <w:pPr>
+        <w:pStyle w:val="816"/>
+        <w:jc w:val="center"/>
+      </w:pPr>
+      <w:r/>
+      <w:r/>
+    </w:p>
+    <w:p>
+      <w:pPr>
+        <w:pStyle w:val="816"/>
+        <w:jc w:val="center"/>
+      </w:pPr>
+      <w:r/>
+      <w:r/>
+    </w:p>
+    <w:p>
+      <w:pPr>
+        <w:pStyle w:val="816"/>
+        <w:jc w:val="left"/>
       </w:pPr>
       <w:r>
         <w:rPr>
@@ -747,7 +800,7 @@
           <w:szCs w:val="28"/>
           <w:u w:val="single"/>
         </w:rPr>
-        <w:t xml:space="preserve">43Б</w:t>
+        <w:t xml:space="preserve">53Б</w:t>
       </w:r>
       <w:r>
         <w:rPr>
@@ -809,15 +862,7 @@
           <w:sz w:val="28"/>
           <w:szCs w:val="28"/>
         </w:rPr>
-        <w:t xml:space="preserve">Тип</w:t>
-      </w:r>
-      <w:r>
-        <w:rPr>
-          <w:bCs/>
-          <w:sz w:val="28"/>
-          <w:szCs w:val="28"/>
-        </w:rPr>
-        <w:t xml:space="preserve"> практики </w:t>
+        <w:t xml:space="preserve">Оценка (баллы) </w:t>
       </w:r>
       <w:r>
         <w:rPr>
@@ -830,16 +875,9 @@
         <w:tab/>
         <w:tab/>
         <w:tab/>
-        <w:t xml:space="preserve">       </w:t>
-      </w:r>
-      <w:r>
-        <w:rPr>
-          <w:bCs/>
-          <w:sz w:val="28"/>
-          <w:szCs w:val="28"/>
-          <w:u w:val="single"/>
-        </w:rPr>
-        <w:t xml:space="preserve">технологическая</w:t>
+        <w:tab/>
+        <w:tab/>
+        <w:tab/>
       </w:r>
       <w:r>
         <w:rPr>
@@ -899,7 +937,7 @@
           <w:sz w:val="28"/>
           <w:szCs w:val="28"/>
         </w:rPr>
-        <w:t xml:space="preserve">Название предприятия </w:t>
+        <w:t xml:space="preserve">Преподаватель </w:t>
       </w:r>
       <w:r>
         <w:rPr>
@@ -910,7 +948,8 @@
         </w:rPr>
         <w:tab/>
         <w:tab/>
-        <w:t xml:space="preserve">МГТУ им. Н. Э. Баумана</w:t>
+        <w:tab/>
+        <w:t xml:space="preserve">Рязанова Наталья Юрьевна</w:t>
       </w:r>
       <w:r>
         <w:rPr>
@@ -999,289 +1038,6 @@
     <w:p>
       <w:pPr>
         <w:pStyle w:val="816"/>
-      </w:pPr>
-      <w:r>
-        <w:rPr>
-          <w:sz w:val="28"/>
-        </w:rPr>
-        <w:t xml:space="preserve">Студент</w:t>
-        <w:tab/>
-        <w:tab/>
-        <w:tab/>
-        <w:tab/>
-        <w:tab/>
-        <w:t xml:space="preserve">  </w:t>
-      </w:r>
-      <w:r>
-        <w:rPr>
-          <w:b w:val="false"/>
-          <w:sz w:val="28"/>
-          <w:u w:val="single"/>
-        </w:rPr>
-        <w:t xml:space="preserve">                                  </w:t>
-      </w:r>
-      <w:r>
-        <w:rPr>
-          <w:b/>
-          <w:sz w:val="28"/>
-        </w:rPr>
-        <w:t xml:space="preserve">   </w:t>
-      </w:r>
-      <w:r>
-        <w:rPr>
-          <w:b w:val="false"/>
-          <w:sz w:val="28"/>
-          <w:u w:val="single"/>
-        </w:rPr>
-        <w:t xml:space="preserve">      </w:t>
-      </w:r>
-      <w:r>
-        <w:rPr>
-          <w:b w:val="false"/>
-          <w:sz w:val="28"/>
-          <w:u w:val="single"/>
-        </w:rPr>
-        <w:t xml:space="preserve">Маслова М. Д.     </w:t>
-      </w:r>
-      <w:r>
-        <w:rPr>
-          <w:b/>
-          <w:sz w:val="28"/>
-        </w:rPr>
-        <w:t xml:space="preserve"> </w:t>
-      </w:r>
-      <w:r>
-        <w:rPr>
-          <w:b/>
-          <w:sz w:val="28"/>
-        </w:rPr>
-      </w:r>
-      <w:r/>
-    </w:p>
-    <w:p>
-      <w:pPr>
-        <w:pStyle w:val="816"/>
-        <w:ind w:left="709" w:right="565" w:firstLine="709"/>
-      </w:pPr>
-      <w:r>
-        <w:rPr>
-          <w:i/>
-          <w:sz w:val="24"/>
-          <w:szCs w:val="18"/>
-        </w:rPr>
-        <w:tab/>
-        <w:tab/>
-        <w:tab/>
-        <w:tab/>
-        <w:t xml:space="preserve">                     </w:t>
-      </w:r>
-      <w:r>
-        <w:rPr>
-          <w:i/>
-          <w:sz w:val="24"/>
-          <w:szCs w:val="18"/>
-        </w:rPr>
-        <w:t xml:space="preserve">п</w:t>
-      </w:r>
-      <w:r>
-        <w:rPr>
-          <w:i/>
-          <w:sz w:val="24"/>
-          <w:szCs w:val="18"/>
-        </w:rPr>
-        <w:t xml:space="preserve">одпись, дата                   </w:t>
-      </w:r>
-      <w:r>
-        <w:rPr>
-          <w:i/>
-          <w:sz w:val="24"/>
-          <w:szCs w:val="18"/>
-        </w:rPr>
-        <w:t xml:space="preserve">ф</w:t>
-      </w:r>
-      <w:r>
-        <w:rPr>
-          <w:i/>
-          <w:sz w:val="24"/>
-          <w:szCs w:val="18"/>
-        </w:rPr>
-        <w:t xml:space="preserve">амилия</w:t>
-      </w:r>
-      <w:r>
-        <w:rPr>
-          <w:i/>
-          <w:sz w:val="24"/>
-          <w:szCs w:val="18"/>
-        </w:rPr>
-        <w:t xml:space="preserve">, и.о.</w:t>
-      </w:r>
-      <w:r>
-        <w:rPr>
-          <w:i/>
-          <w:sz w:val="24"/>
-          <w:szCs w:val="18"/>
-        </w:rPr>
-        <w:t xml:space="preserve">            </w:t>
-      </w:r>
-      <w:r>
-        <w:rPr>
-          <w:i/>
-          <w:sz w:val="24"/>
-          <w:szCs w:val="18"/>
-        </w:rPr>
-      </w:r>
-      <w:r/>
-    </w:p>
-    <w:p>
-      <w:pPr>
-        <w:pStyle w:val="816"/>
-        <w:jc w:val="center"/>
-      </w:pPr>
-      <w:r/>
-      <w:r/>
-    </w:p>
-    <w:p>
-      <w:pPr>
-        <w:pStyle w:val="816"/>
-      </w:pPr>
-      <w:r>
-        <w:rPr>
-          <w:sz w:val="28"/>
-        </w:rPr>
-        <w:t xml:space="preserve">Руководитель</w:t>
-      </w:r>
-      <w:r>
-        <w:rPr>
-          <w:sz w:val="28"/>
-        </w:rPr>
-        <w:t xml:space="preserve"> </w:t>
-      </w:r>
-      <w:r>
-        <w:rPr>
-          <w:sz w:val="28"/>
-        </w:rPr>
-        <w:t xml:space="preserve">практики</w:t>
-        <w:tab/>
-        <w:tab/>
-        <w:tab/>
-        <w:t xml:space="preserve">  </w:t>
-      </w:r>
-      <w:r>
-        <w:rPr>
-          <w:b w:val="false"/>
-          <w:sz w:val="28"/>
-          <w:u w:val="single"/>
-        </w:rPr>
-        <w:t xml:space="preserve">                                  </w:t>
-      </w:r>
-      <w:r>
-        <w:rPr>
-          <w:b/>
-          <w:sz w:val="28"/>
-        </w:rPr>
-        <w:t xml:space="preserve">   </w:t>
-      </w:r>
-      <w:r>
-        <w:rPr>
-          <w:b w:val="false"/>
-          <w:sz w:val="28"/>
-          <w:u w:val="single"/>
-        </w:rPr>
-        <w:t xml:space="preserve">         </w:t>
-      </w:r>
-      <w:r>
-        <w:rPr>
-          <w:b w:val="false"/>
-          <w:sz w:val="28"/>
-          <w:u w:val="single"/>
-        </w:rPr>
-        <w:t xml:space="preserve">Куров А. В.       </w:t>
-      </w:r>
-      <w:r>
-        <w:rPr>
-          <w:b/>
-          <w:sz w:val="28"/>
-        </w:rPr>
-      </w:r>
-      <w:r/>
-    </w:p>
-    <w:p>
-      <w:pPr>
-        <w:pStyle w:val="816"/>
-        <w:ind w:left="709" w:right="565" w:firstLine="709"/>
-      </w:pPr>
-      <w:r>
-        <w:rPr>
-          <w:i/>
-          <w:sz w:val="24"/>
-          <w:szCs w:val="18"/>
-        </w:rPr>
-        <w:tab/>
-        <w:tab/>
-        <w:tab/>
-        <w:tab/>
-        <w:t xml:space="preserve">                     </w:t>
-      </w:r>
-      <w:r>
-        <w:rPr>
-          <w:i/>
-          <w:sz w:val="24"/>
-          <w:szCs w:val="18"/>
-        </w:rPr>
-        <w:t xml:space="preserve">п</w:t>
-      </w:r>
-      <w:r>
-        <w:rPr>
-          <w:i/>
-          <w:sz w:val="24"/>
-          <w:szCs w:val="18"/>
-        </w:rPr>
-        <w:t xml:space="preserve">одпись, дата                   </w:t>
-      </w:r>
-      <w:r>
-        <w:rPr>
-          <w:i/>
-          <w:sz w:val="24"/>
-          <w:szCs w:val="18"/>
-        </w:rPr>
-        <w:t xml:space="preserve">ф</w:t>
-      </w:r>
-      <w:r>
-        <w:rPr>
-          <w:i/>
-          <w:sz w:val="24"/>
-          <w:szCs w:val="18"/>
-        </w:rPr>
-        <w:t xml:space="preserve">амилия</w:t>
-      </w:r>
-      <w:r>
-        <w:rPr>
-          <w:i/>
-          <w:sz w:val="24"/>
-          <w:szCs w:val="18"/>
-        </w:rPr>
-        <w:t xml:space="preserve">, и.о.</w:t>
-      </w:r>
-      <w:r>
-        <w:rPr>
-          <w:i/>
-          <w:sz w:val="24"/>
-          <w:szCs w:val="18"/>
-        </w:rPr>
-        <w:t xml:space="preserve">            </w:t>
-      </w:r>
-      <w:r>
-        <w:rPr>
-          <w:i/>
-          <w:sz w:val="24"/>
-          <w:szCs w:val="18"/>
-        </w:rPr>
-      </w:r>
-      <w:r/>
-    </w:p>
-    <w:p>
-      <w:pPr>
-        <w:pStyle w:val="816"/>
         <w:jc w:val="center"/>
       </w:pPr>
       <w:r/>
@@ -1298,91 +1054,7 @@
     <w:p>
       <w:pPr>
         <w:pStyle w:val="816"/>
-        <w:jc w:val="center"/>
-      </w:pPr>
-      <w:r>
-        <w:rPr>
-          <w:i/>
-          <w:sz w:val="22"/>
-        </w:rPr>
-      </w:r>
-      <w:r>
-        <w:rPr>
-          <w:i/>
-          <w:sz w:val="22"/>
-        </w:rPr>
-      </w:r>
-      <w:r/>
-    </w:p>
-    <w:p>
-      <w:pPr>
-        <w:pStyle w:val="816"/>
-      </w:pPr>
-      <w:r>
-        <w:rPr>
-          <w:sz w:val="28"/>
-          <w:szCs w:val="28"/>
-        </w:rPr>
-        <w:t xml:space="preserve">Оценка</w:t>
-      </w:r>
-      <w:r>
-        <w:rPr>
-          <w:sz w:val="28"/>
-          <w:szCs w:val="28"/>
-          <w:u w:val="single"/>
-        </w:rPr>
-        <w:t xml:space="preserve">                                                                      </w:t>
-      </w:r>
-      <w:r>
-        <w:rPr>
-          <w:sz w:val="28"/>
-          <w:szCs w:val="28"/>
-        </w:rPr>
-      </w:r>
-      <w:r/>
-    </w:p>
-    <w:p>
-      <w:pPr>
-        <w:pStyle w:val="816"/>
-        <w:jc w:val="center"/>
-      </w:pPr>
-      <w:r>
-        <w:rPr>
-          <w:i/>
-          <w:sz w:val="22"/>
-        </w:rPr>
-      </w:r>
-      <w:r>
-        <w:rPr>
-          <w:i/>
-          <w:sz w:val="22"/>
-        </w:rPr>
-      </w:r>
-      <w:r/>
-    </w:p>
-    <w:p>
-      <w:pPr>
-        <w:pStyle w:val="816"/>
-        <w:jc w:val="center"/>
-      </w:pPr>
-      <w:r>
-        <w:rPr>
-          <w:i/>
-          <w:sz w:val="22"/>
-        </w:rPr>
-      </w:r>
-      <w:r>
-        <w:rPr>
-          <w:i/>
-          <w:sz w:val="22"/>
-        </w:rPr>
-      </w:r>
-      <w:r/>
-    </w:p>
-    <w:p>
-      <w:pPr>
-        <w:pStyle w:val="816"/>
-        <w:jc w:val="center"/>
+        <w:jc w:val="left"/>
       </w:pPr>
       <w:r/>
       <w:r/>

</xml_diff>